<commit_message>
Kleine verbesserungen in Datenbank und terminplanung
</commit_message>
<xml_diff>
--- a/Qualitätssicherung (u. a. Tests)/User Acceptence Testvorlagen/User Acceptance - Dienstleistung bearbeiten.docx
+++ b/Qualitätssicherung (u. a. Tests)/User Acceptence Testvorlagen/User Acceptance - Dienstleistung bearbeiten.docx
@@ -43,15 +43,7 @@
           <w:sz w:val="32"/>
           <w:szCs w:val="32"/>
         </w:rPr>
-        <w:t xml:space="preserve"> </w:t>
-      </w:r>
-      <w:r>
-        <w:rPr>
-          <w:b/>
-          <w:sz w:val="32"/>
-          <w:szCs w:val="32"/>
-        </w:rPr>
-        <w:t>Dienstleistung bearbeiten</w:t>
+        <w:t xml:space="preserve"> Dienstleistung bearbeiten</w:t>
       </w:r>
     </w:p>
     <w:p>
@@ -68,19 +60,7 @@
       </w:r>
       <w:r>
         <w:br/>
-        <w:t>Sie sollten innerhalb von 5 Minuten eine</w:t>
-      </w:r>
-      <w:r>
-        <w:t xml:space="preserve"> Dienstleistung </w:t>
-      </w:r>
-      <w:r>
-        <w:t xml:space="preserve">erstellen können und </w:t>
-      </w:r>
-      <w:r>
-        <w:t>sie</w:t>
-      </w:r>
-      <w:r>
-        <w:t xml:space="preserve"> danach wieder löschen.</w:t>
+        <w:t>Sie sollten innerhalb von 5 Minuten eine Dienstleistung erstellen können und sie danach wieder löschen.</w:t>
       </w:r>
     </w:p>
     <w:p>
@@ -103,6 +83,7 @@
       <w:r>
         <w:rPr>
           <w:noProof/>
+          <w:lang w:eastAsia="de-DE"/>
         </w:rPr>
         <w:drawing>
           <wp:anchor distT="0" distB="0" distL="114300" distR="114300" simplePos="0" relativeHeight="251659264" behindDoc="0" locked="0" layoutInCell="1" allowOverlap="1" wp14:anchorId="120F9E21" wp14:editId="7C321ABF">
@@ -128,7 +109,7 @@
                     <pic:cNvPicPr/>
                   </pic:nvPicPr>
                   <pic:blipFill>
-                    <a:blip r:embed="rId5">
+                    <a:blip r:embed="rId7">
                       <a:extLst>
                         <a:ext uri="{28A0092B-C50C-407E-A947-70E740481C1C}">
                           <a14:useLocalDpi xmlns:a14="http://schemas.microsoft.com/office/drawing/2010/main" val="0"/>
@@ -190,8 +171,16 @@
         <w:t>Benutzername</w:t>
       </w:r>
       <w:r>
-        <w:t>: Admin</w:t>
-      </w:r>
+        <w:t xml:space="preserve">: </w:t>
+      </w:r>
+      <w:proofErr w:type="spellStart"/>
+      <w:r>
+        <w:t>a</w:t>
+      </w:r>
+      <w:r>
+        <w:t>dmin</w:t>
+      </w:r>
+      <w:proofErr w:type="spellEnd"/>
       <w:r>
         <w:rPr>
           <w:b/>
@@ -206,6 +195,7 @@
       <w:r>
         <w:rPr>
           <w:noProof/>
+          <w:lang w:eastAsia="de-DE"/>
         </w:rPr>
         <mc:AlternateContent>
           <mc:Choice Requires="wps">
@@ -279,6 +269,7 @@
       <w:r>
         <w:rPr>
           <w:noProof/>
+          <w:lang w:eastAsia="de-DE"/>
         </w:rPr>
         <mc:AlternateContent>
           <mc:Choice Requires="wps">
@@ -353,6 +344,7 @@
       <w:r>
         <w:rPr>
           <w:noProof/>
+          <w:lang w:eastAsia="de-DE"/>
         </w:rPr>
         <w:drawing>
           <wp:inline distT="0" distB="0" distL="0" distR="0" wp14:anchorId="7138DA7C" wp14:editId="2D22C8D3">
@@ -370,7 +362,7 @@
                     <pic:cNvPicPr/>
                   </pic:nvPicPr>
                   <pic:blipFill>
-                    <a:blip r:embed="rId6"/>
+                    <a:blip r:embed="rId8"/>
                     <a:stretch>
                       <a:fillRect/>
                     </a:stretch>
@@ -408,6 +400,7 @@
       <w:r>
         <w:rPr>
           <w:noProof/>
+          <w:lang w:eastAsia="de-DE"/>
         </w:rPr>
         <w:lastRenderedPageBreak/>
         <mc:AlternateContent>
@@ -468,6 +461,7 @@
       <w:r>
         <w:rPr>
           <w:noProof/>
+          <w:lang w:eastAsia="de-DE"/>
         </w:rPr>
         <mc:AlternateContent>
           <mc:Choice Requires="wps">
@@ -542,6 +536,7 @@
       <w:r>
         <w:rPr>
           <w:noProof/>
+          <w:lang w:eastAsia="de-DE"/>
         </w:rPr>
         <w:drawing>
           <wp:inline distT="0" distB="0" distL="0" distR="0" wp14:anchorId="7A1E425B" wp14:editId="62C063C4">
@@ -559,7 +554,7 @@
                     <pic:cNvPicPr/>
                   </pic:nvPicPr>
                   <pic:blipFill>
-                    <a:blip r:embed="rId7"/>
+                    <a:blip r:embed="rId9"/>
                     <a:stretch>
                       <a:fillRect/>
                     </a:stretch>
@@ -596,6 +591,7 @@
       <w:r>
         <w:rPr>
           <w:noProof/>
+          <w:lang w:eastAsia="de-DE"/>
         </w:rPr>
         <mc:AlternateContent>
           <mc:Choice Requires="wps">
@@ -655,6 +651,7 @@
       <w:r>
         <w:rPr>
           <w:noProof/>
+          <w:lang w:eastAsia="de-DE"/>
         </w:rPr>
         <mc:AlternateContent>
           <mc:Choice Requires="wps">
@@ -735,6 +732,7 @@
       <w:r>
         <w:rPr>
           <w:noProof/>
+          <w:lang w:eastAsia="de-DE"/>
         </w:rPr>
         <w:drawing>
           <wp:inline distT="0" distB="0" distL="0" distR="0" wp14:anchorId="3AB702BC" wp14:editId="45C49A22">
@@ -752,7 +750,7 @@
                     <pic:cNvPicPr/>
                   </pic:nvPicPr>
                   <pic:blipFill>
-                    <a:blip r:embed="rId8"/>
+                    <a:blip r:embed="rId10"/>
                     <a:stretch>
                       <a:fillRect/>
                     </a:stretch>
@@ -807,6 +805,7 @@
       <w:r>
         <w:rPr>
           <w:noProof/>
+          <w:lang w:eastAsia="de-DE"/>
         </w:rPr>
         <mc:AlternateContent>
           <mc:Choice Requires="wps">
@@ -873,6 +872,7 @@
       <w:r>
         <w:rPr>
           <w:noProof/>
+          <w:lang w:eastAsia="de-DE"/>
         </w:rPr>
         <mc:AlternateContent>
           <mc:Choice Requires="wps">
@@ -932,6 +932,7 @@
       <w:r>
         <w:rPr>
           <w:noProof/>
+          <w:lang w:eastAsia="de-DE"/>
         </w:rPr>
         <mc:AlternateContent>
           <mc:Choice Requires="wps">
@@ -1003,10 +1004,10 @@
           </mc:Fallback>
         </mc:AlternateContent>
       </w:r>
-      <w:bookmarkStart w:id="0" w:name="_GoBack"/>
       <w:r>
         <w:rPr>
           <w:noProof/>
+          <w:lang w:eastAsia="de-DE"/>
         </w:rPr>
         <w:drawing>
           <wp:inline distT="0" distB="0" distL="0" distR="0" wp14:anchorId="4924E34B" wp14:editId="2CF2798B">
@@ -1024,7 +1025,7 @@
                     <pic:cNvPicPr/>
                   </pic:nvPicPr>
                   <pic:blipFill>
-                    <a:blip r:embed="rId9"/>
+                    <a:blip r:embed="rId11"/>
                     <a:stretch>
                       <a:fillRect/>
                     </a:stretch>
@@ -1044,9 +1045,14 @@
           </wp:inline>
         </w:drawing>
       </w:r>
-      <w:bookmarkEnd w:id="0"/>
     </w:p>
     <w:sectPr>
+      <w:headerReference w:type="even" r:id="rId12"/>
+      <w:headerReference w:type="default" r:id="rId13"/>
+      <w:footerReference w:type="even" r:id="rId14"/>
+      <w:footerReference w:type="default" r:id="rId15"/>
+      <w:headerReference w:type="first" r:id="rId16"/>
+      <w:footerReference w:type="first" r:id="rId17"/>
       <w:pgSz w:w="11906" w:h="16838"/>
       <w:pgMar w:top="1417" w:right="1417" w:bottom="1134" w:left="1417" w:header="708" w:footer="708" w:gutter="0"/>
       <w:cols w:space="708"/>
@@ -1054,6 +1060,118 @@
     </w:sectPr>
   </w:body>
 </w:document>
+</file>
+
+<file path=word/endnotes.xml><?xml version="1.0" encoding="utf-8"?>
+<w:endnotes xmlns:wpc="http://schemas.microsoft.com/office/word/2010/wordprocessingCanvas" xmlns:mc="http://schemas.openxmlformats.org/markup-compatibility/2006" xmlns:o="urn:schemas-microsoft-com:office:office" xmlns:r="http://schemas.openxmlformats.org/officeDocument/2006/relationships" xmlns:m="http://schemas.openxmlformats.org/officeDocument/2006/math" xmlns:v="urn:schemas-microsoft-com:vml" xmlns:wp14="http://schemas.microsoft.com/office/word/2010/wordprocessingDrawing" xmlns:wp="http://schemas.openxmlformats.org/drawingml/2006/wordprocessingDrawing" xmlns:w10="urn:schemas-microsoft-com:office:word" xmlns:w="http://schemas.openxmlformats.org/wordprocessingml/2006/main" xmlns:w14="http://schemas.microsoft.com/office/word/2010/wordml" xmlns:w15="http://schemas.microsoft.com/office/word/2012/wordml" xmlns:wpg="http://schemas.microsoft.com/office/word/2010/wordprocessingGroup" xmlns:wpi="http://schemas.microsoft.com/office/word/2010/wordprocessingInk" xmlns:wne="http://schemas.microsoft.com/office/word/2006/wordml" xmlns:wps="http://schemas.microsoft.com/office/word/2010/wordprocessingShape" mc:Ignorable="w14 w15 wp14">
+  <w:endnote w:type="separator" w:id="-1">
+    <w:p>
+      <w:pPr>
+        <w:spacing w:after="0" w:line="240" w:lineRule="auto"/>
+      </w:pPr>
+      <w:r>
+        <w:separator/>
+      </w:r>
+    </w:p>
+  </w:endnote>
+  <w:endnote w:type="continuationSeparator" w:id="0">
+    <w:p>
+      <w:pPr>
+        <w:spacing w:after="0" w:line="240" w:lineRule="auto"/>
+      </w:pPr>
+      <w:r>
+        <w:continuationSeparator/>
+      </w:r>
+    </w:p>
+  </w:endnote>
+</w:endnotes>
+</file>
+
+<file path=word/footer1.xml><?xml version="1.0" encoding="utf-8"?>
+<w:ftr xmlns:wpc="http://schemas.microsoft.com/office/word/2010/wordprocessingCanvas" xmlns:mc="http://schemas.openxmlformats.org/markup-compatibility/2006" xmlns:o="urn:schemas-microsoft-com:office:office" xmlns:r="http://schemas.openxmlformats.org/officeDocument/2006/relationships" xmlns:m="http://schemas.openxmlformats.org/officeDocument/2006/math" xmlns:v="urn:schemas-microsoft-com:vml" xmlns:wp14="http://schemas.microsoft.com/office/word/2010/wordprocessingDrawing" xmlns:wp="http://schemas.openxmlformats.org/drawingml/2006/wordprocessingDrawing" xmlns:w10="urn:schemas-microsoft-com:office:word" xmlns:w="http://schemas.openxmlformats.org/wordprocessingml/2006/main" xmlns:w14="http://schemas.microsoft.com/office/word/2010/wordml" xmlns:w15="http://schemas.microsoft.com/office/word/2012/wordml" xmlns:wpg="http://schemas.microsoft.com/office/word/2010/wordprocessingGroup" xmlns:wpi="http://schemas.microsoft.com/office/word/2010/wordprocessingInk" xmlns:wne="http://schemas.microsoft.com/office/word/2006/wordml" xmlns:wps="http://schemas.microsoft.com/office/word/2010/wordprocessingShape" mc:Ignorable="w14 w15 wp14">
+  <w:p>
+    <w:pPr>
+      <w:pStyle w:val="Fuzeile"/>
+    </w:pPr>
+  </w:p>
+</w:ftr>
+</file>
+
+<file path=word/footer2.xml><?xml version="1.0" encoding="utf-8"?>
+<w:ftr xmlns:wpc="http://schemas.microsoft.com/office/word/2010/wordprocessingCanvas" xmlns:mc="http://schemas.openxmlformats.org/markup-compatibility/2006" xmlns:o="urn:schemas-microsoft-com:office:office" xmlns:r="http://schemas.openxmlformats.org/officeDocument/2006/relationships" xmlns:m="http://schemas.openxmlformats.org/officeDocument/2006/math" xmlns:v="urn:schemas-microsoft-com:vml" xmlns:wp14="http://schemas.microsoft.com/office/word/2010/wordprocessingDrawing" xmlns:wp="http://schemas.openxmlformats.org/drawingml/2006/wordprocessingDrawing" xmlns:w10="urn:schemas-microsoft-com:office:word" xmlns:w="http://schemas.openxmlformats.org/wordprocessingml/2006/main" xmlns:w14="http://schemas.microsoft.com/office/word/2010/wordml" xmlns:w15="http://schemas.microsoft.com/office/word/2012/wordml" xmlns:wpg="http://schemas.microsoft.com/office/word/2010/wordprocessingGroup" xmlns:wpi="http://schemas.microsoft.com/office/word/2010/wordprocessingInk" xmlns:wne="http://schemas.microsoft.com/office/word/2006/wordml" xmlns:wps="http://schemas.microsoft.com/office/word/2010/wordprocessingShape" mc:Ignorable="w14 w15 wp14">
+  <w:p>
+    <w:pPr>
+      <w:pStyle w:val="Fuzeile"/>
+    </w:pPr>
+  </w:p>
+</w:ftr>
+</file>
+
+<file path=word/footer3.xml><?xml version="1.0" encoding="utf-8"?>
+<w:ftr xmlns:wpc="http://schemas.microsoft.com/office/word/2010/wordprocessingCanvas" xmlns:mc="http://schemas.openxmlformats.org/markup-compatibility/2006" xmlns:o="urn:schemas-microsoft-com:office:office" xmlns:r="http://schemas.openxmlformats.org/officeDocument/2006/relationships" xmlns:m="http://schemas.openxmlformats.org/officeDocument/2006/math" xmlns:v="urn:schemas-microsoft-com:vml" xmlns:wp14="http://schemas.microsoft.com/office/word/2010/wordprocessingDrawing" xmlns:wp="http://schemas.openxmlformats.org/drawingml/2006/wordprocessingDrawing" xmlns:w10="urn:schemas-microsoft-com:office:word" xmlns:w="http://schemas.openxmlformats.org/wordprocessingml/2006/main" xmlns:w14="http://schemas.microsoft.com/office/word/2010/wordml" xmlns:w15="http://schemas.microsoft.com/office/word/2012/wordml" xmlns:wpg="http://schemas.microsoft.com/office/word/2010/wordprocessingGroup" xmlns:wpi="http://schemas.microsoft.com/office/word/2010/wordprocessingInk" xmlns:wne="http://schemas.microsoft.com/office/word/2006/wordml" xmlns:wps="http://schemas.microsoft.com/office/word/2010/wordprocessingShape" mc:Ignorable="w14 w15 wp14">
+  <w:p>
+    <w:pPr>
+      <w:pStyle w:val="Fuzeile"/>
+    </w:pPr>
+  </w:p>
+</w:ftr>
+</file>
+
+<file path=word/footnotes.xml><?xml version="1.0" encoding="utf-8"?>
+<w:footnotes xmlns:wpc="http://schemas.microsoft.com/office/word/2010/wordprocessingCanvas" xmlns:mc="http://schemas.openxmlformats.org/markup-compatibility/2006" xmlns:o="urn:schemas-microsoft-com:office:office" xmlns:r="http://schemas.openxmlformats.org/officeDocument/2006/relationships" xmlns:m="http://schemas.openxmlformats.org/officeDocument/2006/math" xmlns:v="urn:schemas-microsoft-com:vml" xmlns:wp14="http://schemas.microsoft.com/office/word/2010/wordprocessingDrawing" xmlns:wp="http://schemas.openxmlformats.org/drawingml/2006/wordprocessingDrawing" xmlns:w10="urn:schemas-microsoft-com:office:word" xmlns:w="http://schemas.openxmlformats.org/wordprocessingml/2006/main" xmlns:w14="http://schemas.microsoft.com/office/word/2010/wordml" xmlns:w15="http://schemas.microsoft.com/office/word/2012/wordml" xmlns:wpg="http://schemas.microsoft.com/office/word/2010/wordprocessingGroup" xmlns:wpi="http://schemas.microsoft.com/office/word/2010/wordprocessingInk" xmlns:wne="http://schemas.microsoft.com/office/word/2006/wordml" xmlns:wps="http://schemas.microsoft.com/office/word/2010/wordprocessingShape" mc:Ignorable="w14 w15 wp14">
+  <w:footnote w:type="separator" w:id="-1">
+    <w:p>
+      <w:pPr>
+        <w:spacing w:after="0" w:line="240" w:lineRule="auto"/>
+      </w:pPr>
+      <w:r>
+        <w:separator/>
+      </w:r>
+    </w:p>
+  </w:footnote>
+  <w:footnote w:type="continuationSeparator" w:id="0">
+    <w:p>
+      <w:pPr>
+        <w:spacing w:after="0" w:line="240" w:lineRule="auto"/>
+      </w:pPr>
+      <w:r>
+        <w:continuationSeparator/>
+      </w:r>
+    </w:p>
+  </w:footnote>
+</w:footnotes>
+</file>
+
+<file path=word/header1.xml><?xml version="1.0" encoding="utf-8"?>
+<w:hdr xmlns:wpc="http://schemas.microsoft.com/office/word/2010/wordprocessingCanvas" xmlns:mc="http://schemas.openxmlformats.org/markup-compatibility/2006" xmlns:o="urn:schemas-microsoft-com:office:office" xmlns:r="http://schemas.openxmlformats.org/officeDocument/2006/relationships" xmlns:m="http://schemas.openxmlformats.org/officeDocument/2006/math" xmlns:v="urn:schemas-microsoft-com:vml" xmlns:wp14="http://schemas.microsoft.com/office/word/2010/wordprocessingDrawing" xmlns:wp="http://schemas.openxmlformats.org/drawingml/2006/wordprocessingDrawing" xmlns:w10="urn:schemas-microsoft-com:office:word" xmlns:w="http://schemas.openxmlformats.org/wordprocessingml/2006/main" xmlns:w14="http://schemas.microsoft.com/office/word/2010/wordml" xmlns:w15="http://schemas.microsoft.com/office/word/2012/wordml" xmlns:wpg="http://schemas.microsoft.com/office/word/2010/wordprocessingGroup" xmlns:wpi="http://schemas.microsoft.com/office/word/2010/wordprocessingInk" xmlns:wne="http://schemas.microsoft.com/office/word/2006/wordml" xmlns:wps="http://schemas.microsoft.com/office/word/2010/wordprocessingShape" mc:Ignorable="w14 w15 wp14">
+  <w:p>
+    <w:pPr>
+      <w:pStyle w:val="Kopfzeile"/>
+    </w:pPr>
+  </w:p>
+</w:hdr>
+</file>
+
+<file path=word/header2.xml><?xml version="1.0" encoding="utf-8"?>
+<w:hdr xmlns:wpc="http://schemas.microsoft.com/office/word/2010/wordprocessingCanvas" xmlns:mc="http://schemas.openxmlformats.org/markup-compatibility/2006" xmlns:o="urn:schemas-microsoft-com:office:office" xmlns:r="http://schemas.openxmlformats.org/officeDocument/2006/relationships" xmlns:m="http://schemas.openxmlformats.org/officeDocument/2006/math" xmlns:v="urn:schemas-microsoft-com:vml" xmlns:wp14="http://schemas.microsoft.com/office/word/2010/wordprocessingDrawing" xmlns:wp="http://schemas.openxmlformats.org/drawingml/2006/wordprocessingDrawing" xmlns:w10="urn:schemas-microsoft-com:office:word" xmlns:w="http://schemas.openxmlformats.org/wordprocessingml/2006/main" xmlns:w14="http://schemas.microsoft.com/office/word/2010/wordml" xmlns:w15="http://schemas.microsoft.com/office/word/2012/wordml" xmlns:wpg="http://schemas.microsoft.com/office/word/2010/wordprocessingGroup" xmlns:wpi="http://schemas.microsoft.com/office/word/2010/wordprocessingInk" xmlns:wne="http://schemas.microsoft.com/office/word/2006/wordml" xmlns:wps="http://schemas.microsoft.com/office/word/2010/wordprocessingShape" mc:Ignorable="w14 w15 wp14">
+  <w:p>
+    <w:pPr>
+      <w:pStyle w:val="Kopfzeile"/>
+    </w:pPr>
+    <w:bookmarkStart w:id="0" w:name="_GoBack"/>
+    <w:bookmarkEnd w:id="0"/>
+  </w:p>
+</w:hdr>
+</file>
+
+<file path=word/header3.xml><?xml version="1.0" encoding="utf-8"?>
+<w:hdr xmlns:wpc="http://schemas.microsoft.com/office/word/2010/wordprocessingCanvas" xmlns:mc="http://schemas.openxmlformats.org/markup-compatibility/2006" xmlns:o="urn:schemas-microsoft-com:office:office" xmlns:r="http://schemas.openxmlformats.org/officeDocument/2006/relationships" xmlns:m="http://schemas.openxmlformats.org/officeDocument/2006/math" xmlns:v="urn:schemas-microsoft-com:vml" xmlns:wp14="http://schemas.microsoft.com/office/word/2010/wordprocessingDrawing" xmlns:wp="http://schemas.openxmlformats.org/drawingml/2006/wordprocessingDrawing" xmlns:w10="urn:schemas-microsoft-com:office:word" xmlns:w="http://schemas.openxmlformats.org/wordprocessingml/2006/main" xmlns:w14="http://schemas.microsoft.com/office/word/2010/wordml" xmlns:w15="http://schemas.microsoft.com/office/word/2012/wordml" xmlns:wpg="http://schemas.microsoft.com/office/word/2010/wordprocessingGroup" xmlns:wpi="http://schemas.microsoft.com/office/word/2010/wordprocessingInk" xmlns:wne="http://schemas.microsoft.com/office/word/2006/wordml" xmlns:wps="http://schemas.microsoft.com/office/word/2010/wordprocessingShape" mc:Ignorable="w14 w15 wp14">
+  <w:p>
+    <w:pPr>
+      <w:pStyle w:val="Kopfzeile"/>
+    </w:pPr>
+  </w:p>
+</w:hdr>
 </file>
 
 <file path=word/numbering.xml><?xml version="1.0" encoding="utf-8"?>
@@ -1594,6 +1712,50 @@
       <w:contextualSpacing/>
     </w:pPr>
   </w:style>
+  <w:style w:type="paragraph" w:styleId="Kopfzeile">
+    <w:name w:val="header"/>
+    <w:basedOn w:val="Standard"/>
+    <w:link w:val="KopfzeileZchn"/>
+    <w:uiPriority w:val="99"/>
+    <w:unhideWhenUsed/>
+    <w:rsid w:val="000726A6"/>
+    <w:pPr>
+      <w:tabs>
+        <w:tab w:val="center" w:pos="4536"/>
+        <w:tab w:val="right" w:pos="9072"/>
+      </w:tabs>
+      <w:spacing w:after="0" w:line="240" w:lineRule="auto"/>
+    </w:pPr>
+  </w:style>
+  <w:style w:type="character" w:customStyle="1" w:styleId="KopfzeileZchn">
+    <w:name w:val="Kopfzeile Zchn"/>
+    <w:basedOn w:val="Absatz-Standardschriftart"/>
+    <w:link w:val="Kopfzeile"/>
+    <w:uiPriority w:val="99"/>
+    <w:rsid w:val="000726A6"/>
+  </w:style>
+  <w:style w:type="paragraph" w:styleId="Fuzeile">
+    <w:name w:val="footer"/>
+    <w:basedOn w:val="Standard"/>
+    <w:link w:val="FuzeileZchn"/>
+    <w:uiPriority w:val="99"/>
+    <w:unhideWhenUsed/>
+    <w:rsid w:val="000726A6"/>
+    <w:pPr>
+      <w:tabs>
+        <w:tab w:val="center" w:pos="4536"/>
+        <w:tab w:val="right" w:pos="9072"/>
+      </w:tabs>
+      <w:spacing w:after="0" w:line="240" w:lineRule="auto"/>
+    </w:pPr>
+  </w:style>
+  <w:style w:type="character" w:customStyle="1" w:styleId="FuzeileZchn">
+    <w:name w:val="Fußzeile Zchn"/>
+    <w:basedOn w:val="Absatz-Standardschriftart"/>
+    <w:link w:val="Fuzeile"/>
+    <w:uiPriority w:val="99"/>
+    <w:rsid w:val="000726A6"/>
+  </w:style>
 </w:styles>
 </file>
 

</xml_diff>